<commit_message>
Added Messoft; minor changes to the rest
</commit_message>
<xml_diff>
--- a/CV Abraham de Jesús ESCALANTE AVALOS.docx
+++ b/CV Abraham de Jesús ESCALANTE AVALOS.docx
@@ -85,7 +85,15 @@
           <w:sz w:val="19"/>
           <w:szCs w:val="19"/>
         </w:rPr>
-        <w:t>Birthday: 19/Aug/1987, 26 years old</w:t>
+        <w:t>Birthday: 19/Aug/1987, 27</w:t>
+      </w:r>
+      <w:r>
+        <w:rPr>
+          <w:rFonts w:ascii="Arial" w:hAnsi="Arial"/>
+          <w:sz w:val="19"/>
+          <w:szCs w:val="19"/>
+        </w:rPr>
+        <w:t xml:space="preserve"> years old</w:t>
       </w:r>
     </w:p>
     <w:p>
@@ -115,13 +123,15 @@
           <w:rFonts w:ascii="Arial" w:hAnsi="Arial"/>
           <w:sz w:val="19"/>
           <w:szCs w:val="19"/>
-        </w:rPr>
-      </w:pPr>
-      <w:r>
-        <w:rPr>
-          <w:rFonts w:ascii="Arial" w:hAnsi="Arial"/>
-          <w:sz w:val="19"/>
-          <w:szCs w:val="19"/>
+          <w:highlight w:val="green"/>
+        </w:rPr>
+      </w:pPr>
+      <w:r>
+        <w:rPr>
+          <w:rFonts w:ascii="Arial" w:hAnsi="Arial"/>
+          <w:sz w:val="19"/>
+          <w:szCs w:val="19"/>
+          <w:highlight w:val="green"/>
         </w:rPr>
         <w:lastRenderedPageBreak/>
         <w:t>Flores del Valle, Zapopan, Jalisco, México</w:t>
@@ -142,6 +152,7 @@
           <w:rFonts w:ascii="Arial" w:hAnsi="Arial"/>
           <w:sz w:val="19"/>
           <w:szCs w:val="19"/>
+          <w:highlight w:val="green"/>
         </w:rPr>
         <w:t>Jazmín</w:t>
       </w:r>
@@ -151,6 +162,7 @@
           <w:rFonts w:ascii="Arial" w:hAnsi="Arial"/>
           <w:sz w:val="19"/>
           <w:szCs w:val="19"/>
+          <w:highlight w:val="green"/>
         </w:rPr>
         <w:t xml:space="preserve"> st</w:t>
       </w:r>
@@ -159,6 +171,7 @@
           <w:rFonts w:ascii="Arial" w:hAnsi="Arial"/>
           <w:sz w:val="19"/>
           <w:szCs w:val="19"/>
+          <w:highlight w:val="green"/>
         </w:rPr>
         <w:t>reet</w:t>
       </w:r>
@@ -167,6 +180,7 @@
           <w:rFonts w:ascii="Arial" w:hAnsi="Arial"/>
           <w:sz w:val="19"/>
           <w:szCs w:val="19"/>
+          <w:highlight w:val="green"/>
         </w:rPr>
         <w:t xml:space="preserve"> #F36, 45215</w:t>
       </w:r>
@@ -205,6 +219,7 @@
           <w:rFonts w:ascii="Arial" w:hAnsi="Arial"/>
           <w:sz w:val="19"/>
           <w:szCs w:val="19"/>
+          <w:highlight w:val="green"/>
         </w:rPr>
         <w:t>Home phone: +(52)(33) 36 24 97 23</w:t>
       </w:r>
@@ -463,6 +478,92 @@
           <w:szCs w:val="19"/>
         </w:rPr>
         <w:lastRenderedPageBreak/>
+        <w:t>Jul 2014 - Date</w:t>
+      </w:r>
+      <w:r>
+        <w:rPr>
+          <w:rFonts w:ascii="Arial" w:hAnsi="Arial"/>
+          <w:b/>
+          <w:color w:val="244061" w:themeColor="accent1" w:themeShade="80"/>
+          <w:sz w:val="19"/>
+          <w:szCs w:val="19"/>
+        </w:rPr>
+        <w:tab/>
+      </w:r>
+    </w:p>
+    <w:p>
+      <w:pPr>
+        <w:rPr>
+          <w:rFonts w:ascii="Arial" w:hAnsi="Arial"/>
+          <w:b/>
+          <w:color w:val="244061" w:themeColor="accent1" w:themeShade="80"/>
+          <w:sz w:val="19"/>
+          <w:szCs w:val="19"/>
+        </w:rPr>
+      </w:pPr>
+      <w:proofErr w:type="spellStart"/>
+      <w:r>
+        <w:rPr>
+          <w:rFonts w:ascii="Arial" w:hAnsi="Arial"/>
+          <w:b/>
+          <w:color w:val="244061" w:themeColor="accent1" w:themeShade="80"/>
+          <w:sz w:val="19"/>
+          <w:szCs w:val="19"/>
+        </w:rPr>
+        <w:t>Messoft</w:t>
+      </w:r>
+      <w:proofErr w:type="spellEnd"/>
+    </w:p>
+    <w:p>
+      <w:pPr>
+        <w:rPr>
+          <w:rFonts w:ascii="Arial" w:hAnsi="Arial"/>
+          <w:b/>
+          <w:color w:val="244061" w:themeColor="accent1" w:themeShade="80"/>
+          <w:sz w:val="19"/>
+          <w:szCs w:val="19"/>
+        </w:rPr>
+      </w:pPr>
+      <w:r>
+        <w:rPr>
+          <w:rFonts w:ascii="Arial" w:hAnsi="Arial"/>
+          <w:b/>
+          <w:color w:val="244061" w:themeColor="accent1" w:themeShade="80"/>
+          <w:sz w:val="19"/>
+          <w:szCs w:val="19"/>
+        </w:rPr>
+        <w:t>Guadalajara, Mex.</w:t>
+      </w:r>
+    </w:p>
+    <w:p>
+      <w:pPr>
+        <w:rPr>
+          <w:rFonts w:ascii="Arial" w:hAnsi="Arial"/>
+          <w:b/>
+          <w:color w:val="244061" w:themeColor="accent1" w:themeShade="80"/>
+          <w:sz w:val="19"/>
+          <w:szCs w:val="19"/>
+        </w:rPr>
+      </w:pPr>
+    </w:p>
+    <w:p>
+      <w:pPr>
+        <w:rPr>
+          <w:rFonts w:ascii="Arial" w:hAnsi="Arial"/>
+          <w:b/>
+          <w:color w:val="244061" w:themeColor="accent1" w:themeShade="80"/>
+          <w:sz w:val="19"/>
+          <w:szCs w:val="19"/>
+        </w:rPr>
+      </w:pPr>
+      <w:r>
+        <w:rPr>
+          <w:rFonts w:ascii="Arial" w:hAnsi="Arial"/>
+          <w:b/>
+          <w:color w:val="244061" w:themeColor="accent1" w:themeShade="80"/>
+          <w:sz w:val="19"/>
+          <w:szCs w:val="19"/>
+        </w:rPr>
         <w:t xml:space="preserve">Jun 2011 - </w:t>
       </w:r>
       <w:r>
@@ -547,6 +648,8 @@
         </w:rPr>
         <w:br w:type="column"/>
       </w:r>
+      <w:bookmarkStart w:id="0" w:name="_GoBack"/>
+      <w:bookmarkEnd w:id="0"/>
       <w:r>
         <w:rPr>
           <w:rFonts w:ascii="Arial" w:hAnsi="Arial"/>
@@ -563,74 +666,36 @@
       <w:pPr>
         <w:rPr>
           <w:rFonts w:ascii="Arial" w:hAnsi="Arial"/>
-          <w:sz w:val="19"/>
-          <w:szCs w:val="19"/>
-        </w:rPr>
-      </w:pPr>
-      <w:r>
-        <w:rPr>
-          <w:rFonts w:ascii="Arial" w:hAnsi="Arial"/>
-          <w:b/>
-          <w:sz w:val="19"/>
-          <w:szCs w:val="19"/>
-        </w:rPr>
-        <w:t>Leader:</w:t>
-      </w:r>
-      <w:r>
-        <w:rPr>
-          <w:rFonts w:ascii="Arial" w:hAnsi="Arial"/>
-          <w:sz w:val="19"/>
-          <w:szCs w:val="19"/>
-        </w:rPr>
-        <w:t xml:space="preserve"> D</w:t>
-      </w:r>
-      <w:r>
-        <w:rPr>
-          <w:rFonts w:ascii="Arial" w:hAnsi="Arial"/>
-          <w:sz w:val="19"/>
-          <w:szCs w:val="19"/>
-        </w:rPr>
-        <w:t>evelopment</w:t>
-      </w:r>
-      <w:r>
-        <w:rPr>
-          <w:rFonts w:ascii="Arial" w:hAnsi="Arial"/>
-          <w:sz w:val="19"/>
-          <w:szCs w:val="19"/>
-        </w:rPr>
-        <w:t>, deployment</w:t>
-      </w:r>
-      <w:r>
-        <w:rPr>
-          <w:rFonts w:ascii="Arial" w:hAnsi="Arial"/>
-          <w:sz w:val="19"/>
-          <w:szCs w:val="19"/>
-        </w:rPr>
-        <w:t xml:space="preserve"> and maintenance of custom stages for </w:t>
-      </w:r>
-      <w:r>
-        <w:rPr>
-          <w:rFonts w:ascii="Arial" w:hAnsi="Arial"/>
-          <w:sz w:val="19"/>
-          <w:szCs w:val="19"/>
-        </w:rPr>
-        <w:t>the processing and indexing of data into the</w:t>
-      </w:r>
-      <w:r>
-        <w:rPr>
-          <w:rFonts w:ascii="Arial" w:hAnsi="Arial"/>
-          <w:sz w:val="19"/>
-          <w:szCs w:val="19"/>
-        </w:rPr>
-        <w:t xml:space="preserve"> FAST Search engine </w:t>
-      </w:r>
-      <w:r>
-        <w:rPr>
-          <w:rFonts w:ascii="Arial" w:hAnsi="Arial"/>
-          <w:sz w:val="19"/>
-          <w:szCs w:val="19"/>
-        </w:rPr>
-        <w:t xml:space="preserve">for HP internal use. </w:t>
+          <w:color w:val="244061" w:themeColor="accent1" w:themeShade="80"/>
+          <w:sz w:val="19"/>
+          <w:szCs w:val="19"/>
+        </w:rPr>
+      </w:pPr>
+      <w:r>
+        <w:rPr>
+          <w:rFonts w:ascii="Arial" w:hAnsi="Arial"/>
+          <w:b/>
+          <w:sz w:val="19"/>
+          <w:szCs w:val="19"/>
+        </w:rPr>
+        <w:t>Leader</w:t>
+      </w:r>
+      <w:r>
+        <w:rPr>
+          <w:rFonts w:ascii="Arial" w:hAnsi="Arial"/>
+          <w:b/>
+          <w:sz w:val="19"/>
+          <w:szCs w:val="19"/>
+        </w:rPr>
+        <w:t xml:space="preserve">: </w:t>
+      </w:r>
+      <w:r>
+        <w:rPr>
+          <w:rFonts w:ascii="Arial" w:hAnsi="Arial"/>
+          <w:sz w:val="19"/>
+          <w:szCs w:val="19"/>
+        </w:rPr>
+        <w:t xml:space="preserve">Development of desktop and mobile applications for the quotation and mass printing of insurance company policies. </w:t>
       </w:r>
       <w:r>
         <w:rPr>
@@ -644,105 +709,7 @@
       <w:r>
         <w:rPr>
           <w:rFonts w:ascii="Arial" w:hAnsi="Arial"/>
-          <w:sz w:val="19"/>
-          <w:szCs w:val="19"/>
-        </w:rPr>
-        <w:t xml:space="preserve"> Python, Linux.</w:t>
-      </w:r>
-    </w:p>
-    <w:p>
-      <w:pPr>
-        <w:rPr>
-          <w:rFonts w:ascii="Arial" w:hAnsi="Arial"/>
-          <w:b/>
-          <w:color w:val="244061" w:themeColor="accent1" w:themeShade="80"/>
-          <w:sz w:val="19"/>
-          <w:szCs w:val="19"/>
-        </w:rPr>
-      </w:pPr>
-    </w:p>
-    <w:p>
-      <w:pPr>
-        <w:rPr>
-          <w:rFonts w:ascii="Arial" w:hAnsi="Arial"/>
-          <w:sz w:val="19"/>
-          <w:szCs w:val="19"/>
-        </w:rPr>
-      </w:pPr>
-      <w:r>
-        <w:rPr>
-          <w:rFonts w:ascii="Arial" w:hAnsi="Arial"/>
-          <w:b/>
-          <w:sz w:val="19"/>
-          <w:szCs w:val="19"/>
-        </w:rPr>
-        <w:t>Leader:</w:t>
-      </w:r>
-      <w:r>
-        <w:rPr>
-          <w:rFonts w:ascii="Arial" w:hAnsi="Arial"/>
-          <w:sz w:val="19"/>
-          <w:szCs w:val="19"/>
-        </w:rPr>
-        <w:t xml:space="preserve"> D</w:t>
-      </w:r>
-      <w:r>
-        <w:rPr>
-          <w:rFonts w:ascii="Arial" w:hAnsi="Arial"/>
-          <w:sz w:val="19"/>
-          <w:szCs w:val="19"/>
-        </w:rPr>
-        <w:t xml:space="preserve">evelopment of File Traverser Plugin for FAST Search document indexing as an alternative to web crawling to enable documents saved in local machines to be indexed without being published online. </w:t>
-      </w:r>
-      <w:r>
-        <w:rPr>
-          <w:rFonts w:ascii="Arial" w:hAnsi="Arial"/>
-          <w:b/>
-          <w:sz w:val="19"/>
-          <w:szCs w:val="19"/>
-        </w:rPr>
-        <w:t>Technologies used:</w:t>
-      </w:r>
-      <w:r>
-        <w:rPr>
-          <w:rFonts w:ascii="Arial" w:hAnsi="Arial"/>
-          <w:sz w:val="19"/>
-          <w:szCs w:val="19"/>
-        </w:rPr>
-        <w:t xml:space="preserve"> Python, Linux.</w:t>
-      </w:r>
-    </w:p>
-    <w:p>
-      <w:pPr>
-        <w:rPr>
-          <w:rFonts w:ascii="Arial" w:hAnsi="Arial"/>
-          <w:sz w:val="19"/>
-          <w:szCs w:val="19"/>
-        </w:rPr>
-      </w:pPr>
-    </w:p>
-    <w:p>
-      <w:pPr>
-        <w:rPr>
-          <w:rFonts w:ascii="Arial" w:hAnsi="Arial"/>
-          <w:b/>
-          <w:color w:val="244061" w:themeColor="accent1" w:themeShade="80"/>
-          <w:sz w:val="19"/>
-          <w:szCs w:val="19"/>
-        </w:rPr>
-      </w:pPr>
-      <w:r>
-        <w:rPr>
-          <w:rFonts w:ascii="Arial" w:hAnsi="Arial"/>
-          <w:b/>
-          <w:sz w:val="19"/>
-          <w:szCs w:val="19"/>
-        </w:rPr>
-        <w:t>Team member:</w:t>
-      </w:r>
-      <w:r>
-        <w:rPr>
-          <w:rFonts w:ascii="Arial" w:hAnsi="Arial"/>
+          <w:b/>
           <w:sz w:val="19"/>
           <w:szCs w:val="19"/>
         </w:rPr>
@@ -754,7 +721,7 @@
           <w:sz w:val="19"/>
           <w:szCs w:val="19"/>
         </w:rPr>
-        <w:t xml:space="preserve">Formed a part of the team in charge of migrating the look and feel of the HP.com sales websites to </w:t>
+        <w:t xml:space="preserve">Java, </w:t>
       </w:r>
       <w:proofErr w:type="spellStart"/>
       <w:r>
@@ -763,7 +730,7 @@
           <w:sz w:val="19"/>
           <w:szCs w:val="19"/>
         </w:rPr>
-        <w:t>Cleansheet</w:t>
+        <w:t>IntelliJ</w:t>
       </w:r>
       <w:proofErr w:type="spellEnd"/>
       <w:r>
@@ -772,44 +739,26 @@
           <w:sz w:val="19"/>
           <w:szCs w:val="19"/>
         </w:rPr>
-        <w:t xml:space="preserve"> (an HP standard). </w:t>
-      </w:r>
-      <w:r>
-        <w:rPr>
-          <w:rFonts w:ascii="Arial" w:hAnsi="Arial"/>
-          <w:b/>
-          <w:sz w:val="19"/>
-          <w:szCs w:val="19"/>
-        </w:rPr>
-        <w:t>Technologies used:</w:t>
-      </w:r>
-      <w:r>
-        <w:rPr>
-          <w:rFonts w:ascii="Arial" w:hAnsi="Arial"/>
-          <w:sz w:val="19"/>
-          <w:szCs w:val="19"/>
-        </w:rPr>
-        <w:t xml:space="preserve"> XML, CSS, HTML, Linux</w:t>
-      </w:r>
-      <w:r>
-        <w:rPr>
-          <w:rFonts w:ascii="Arial" w:hAnsi="Arial"/>
-          <w:sz w:val="19"/>
-          <w:szCs w:val="19"/>
-        </w:rPr>
-        <w:t>.</w:t>
-      </w:r>
-    </w:p>
-    <w:p>
-      <w:pPr>
-        <w:rPr>
-          <w:rFonts w:ascii="Arial" w:hAnsi="Arial"/>
-          <w:b/>
-          <w:color w:val="244061" w:themeColor="accent1" w:themeShade="80"/>
-          <w:sz w:val="19"/>
-          <w:szCs w:val="19"/>
-        </w:rPr>
-      </w:pPr>
+        <w:t xml:space="preserve"> IDEA, </w:t>
+      </w:r>
+      <w:proofErr w:type="spellStart"/>
+      <w:r>
+        <w:rPr>
+          <w:rFonts w:ascii="Arial" w:hAnsi="Arial"/>
+          <w:sz w:val="19"/>
+          <w:szCs w:val="19"/>
+        </w:rPr>
+        <w:t>Git</w:t>
+      </w:r>
+      <w:proofErr w:type="spellEnd"/>
+      <w:r>
+        <w:rPr>
+          <w:rFonts w:ascii="Arial" w:hAnsi="Arial"/>
+          <w:sz w:val="19"/>
+          <w:szCs w:val="19"/>
+        </w:rPr>
+        <w:t>, Objective-C.</w:t>
+      </w:r>
     </w:p>
     <w:p>
       <w:pPr>
@@ -821,6 +770,17 @@
           <w:szCs w:val="20"/>
         </w:rPr>
       </w:pPr>
+    </w:p>
+    <w:p>
+      <w:pPr>
+        <w:rPr>
+          <w:rFonts w:ascii="Arial" w:hAnsi="Arial"/>
+          <w:b/>
+          <w:color w:val="244061" w:themeColor="accent1" w:themeShade="80"/>
+          <w:sz w:val="19"/>
+          <w:szCs w:val="19"/>
+        </w:rPr>
+      </w:pPr>
       <w:r>
         <w:rPr>
           <w:rFonts w:ascii="Arial" w:hAnsi="Arial"/>
@@ -829,6 +789,207 @@
           <w:sz w:val="20"/>
           <w:szCs w:val="20"/>
         </w:rPr>
+        <w:t>Software Developer</w:t>
+      </w:r>
+    </w:p>
+    <w:p>
+      <w:pPr>
+        <w:rPr>
+          <w:rFonts w:ascii="Arial" w:hAnsi="Arial"/>
+          <w:sz w:val="19"/>
+          <w:szCs w:val="19"/>
+        </w:rPr>
+      </w:pPr>
+      <w:r>
+        <w:rPr>
+          <w:rFonts w:ascii="Arial" w:hAnsi="Arial"/>
+          <w:b/>
+          <w:sz w:val="19"/>
+          <w:szCs w:val="19"/>
+        </w:rPr>
+        <w:t>Leader:</w:t>
+      </w:r>
+      <w:r>
+        <w:rPr>
+          <w:rFonts w:ascii="Arial" w:hAnsi="Arial"/>
+          <w:sz w:val="19"/>
+          <w:szCs w:val="19"/>
+        </w:rPr>
+        <w:t xml:space="preserve"> D</w:t>
+      </w:r>
+      <w:r>
+        <w:rPr>
+          <w:rFonts w:ascii="Arial" w:hAnsi="Arial"/>
+          <w:sz w:val="19"/>
+          <w:szCs w:val="19"/>
+        </w:rPr>
+        <w:t>evelopment</w:t>
+      </w:r>
+      <w:r>
+        <w:rPr>
+          <w:rFonts w:ascii="Arial" w:hAnsi="Arial"/>
+          <w:sz w:val="19"/>
+          <w:szCs w:val="19"/>
+        </w:rPr>
+        <w:t>, deployment</w:t>
+      </w:r>
+      <w:r>
+        <w:rPr>
+          <w:rFonts w:ascii="Arial" w:hAnsi="Arial"/>
+          <w:sz w:val="19"/>
+          <w:szCs w:val="19"/>
+        </w:rPr>
+        <w:t xml:space="preserve"> and maintenance of custom stages for </w:t>
+      </w:r>
+      <w:r>
+        <w:rPr>
+          <w:rFonts w:ascii="Arial" w:hAnsi="Arial"/>
+          <w:sz w:val="19"/>
+          <w:szCs w:val="19"/>
+        </w:rPr>
+        <w:t xml:space="preserve">processing and indexing of data into </w:t>
+      </w:r>
+      <w:r>
+        <w:rPr>
+          <w:rFonts w:ascii="Arial" w:hAnsi="Arial"/>
+          <w:sz w:val="19"/>
+          <w:szCs w:val="19"/>
+        </w:rPr>
+        <w:t xml:space="preserve">FAST Search engine </w:t>
+      </w:r>
+      <w:r>
+        <w:rPr>
+          <w:rFonts w:ascii="Arial" w:hAnsi="Arial"/>
+          <w:sz w:val="19"/>
+          <w:szCs w:val="19"/>
+        </w:rPr>
+        <w:t xml:space="preserve">for HP </w:t>
+      </w:r>
+      <w:r>
+        <w:rPr>
+          <w:rFonts w:ascii="Arial" w:hAnsi="Arial"/>
+          <w:sz w:val="19"/>
+          <w:szCs w:val="19"/>
+        </w:rPr>
+        <w:t>Global</w:t>
+      </w:r>
+      <w:r>
+        <w:rPr>
+          <w:rFonts w:ascii="Arial" w:hAnsi="Arial"/>
+          <w:sz w:val="19"/>
+          <w:szCs w:val="19"/>
+        </w:rPr>
+        <w:t xml:space="preserve">. </w:t>
+      </w:r>
+      <w:r>
+        <w:rPr>
+          <w:rFonts w:ascii="Arial" w:hAnsi="Arial"/>
+          <w:b/>
+          <w:sz w:val="19"/>
+          <w:szCs w:val="19"/>
+        </w:rPr>
+        <w:t>Technologies used:</w:t>
+      </w:r>
+      <w:r>
+        <w:rPr>
+          <w:rFonts w:ascii="Arial" w:hAnsi="Arial"/>
+          <w:sz w:val="19"/>
+          <w:szCs w:val="19"/>
+        </w:rPr>
+        <w:t xml:space="preserve"> Python, Linux.</w:t>
+      </w:r>
+    </w:p>
+    <w:p>
+      <w:pPr>
+        <w:rPr>
+          <w:rFonts w:ascii="Arial" w:hAnsi="Arial"/>
+          <w:b/>
+          <w:color w:val="244061" w:themeColor="accent1" w:themeShade="80"/>
+          <w:sz w:val="19"/>
+          <w:szCs w:val="19"/>
+        </w:rPr>
+      </w:pPr>
+    </w:p>
+    <w:p>
+      <w:pPr>
+        <w:rPr>
+          <w:rFonts w:ascii="Arial" w:hAnsi="Arial"/>
+          <w:sz w:val="19"/>
+          <w:szCs w:val="19"/>
+        </w:rPr>
+      </w:pPr>
+      <w:r>
+        <w:rPr>
+          <w:rFonts w:ascii="Arial" w:hAnsi="Arial"/>
+          <w:b/>
+          <w:sz w:val="19"/>
+          <w:szCs w:val="19"/>
+        </w:rPr>
+        <w:t>Leader:</w:t>
+      </w:r>
+      <w:r>
+        <w:rPr>
+          <w:rFonts w:ascii="Arial" w:hAnsi="Arial"/>
+          <w:sz w:val="19"/>
+          <w:szCs w:val="19"/>
+        </w:rPr>
+        <w:t xml:space="preserve"> D</w:t>
+      </w:r>
+      <w:r>
+        <w:rPr>
+          <w:rFonts w:ascii="Arial" w:hAnsi="Arial"/>
+          <w:sz w:val="19"/>
+          <w:szCs w:val="19"/>
+        </w:rPr>
+        <w:t xml:space="preserve">evelopment of File Traverser Plugin for FAST Search document indexing as an alternative to web crawling to enable documents saved in local machines to be indexed without being published online. </w:t>
+      </w:r>
+      <w:r>
+        <w:rPr>
+          <w:rFonts w:ascii="Arial" w:hAnsi="Arial"/>
+          <w:b/>
+          <w:sz w:val="19"/>
+          <w:szCs w:val="19"/>
+        </w:rPr>
+        <w:t>Technologies used:</w:t>
+      </w:r>
+      <w:r>
+        <w:rPr>
+          <w:rFonts w:ascii="Arial" w:hAnsi="Arial"/>
+          <w:sz w:val="19"/>
+          <w:szCs w:val="19"/>
+        </w:rPr>
+        <w:t xml:space="preserve"> Python, Linux.</w:t>
+      </w:r>
+    </w:p>
+    <w:p>
+      <w:pPr>
+        <w:rPr>
+          <w:rFonts w:ascii="Arial" w:hAnsi="Arial"/>
+          <w:b/>
+          <w:color w:val="244061" w:themeColor="accent1" w:themeShade="80"/>
+          <w:sz w:val="19"/>
+          <w:szCs w:val="19"/>
+        </w:rPr>
+      </w:pPr>
+    </w:p>
+    <w:p>
+      <w:pPr>
+        <w:rPr>
+          <w:rFonts w:ascii="Arial" w:hAnsi="Arial"/>
+          <w:b/>
+          <w:color w:val="365F91" w:themeColor="accent1" w:themeShade="BF"/>
+          <w:sz w:val="20"/>
+          <w:szCs w:val="20"/>
+        </w:rPr>
+      </w:pPr>
+      <w:r>
+        <w:rPr>
+          <w:rFonts w:ascii="Arial" w:hAnsi="Arial"/>
+          <w:b/>
+          <w:color w:val="365F91" w:themeColor="accent1" w:themeShade="BF"/>
+          <w:sz w:val="20"/>
+          <w:szCs w:val="20"/>
+        </w:rPr>
         <w:t>Quality Assurance Engineer</w:t>
       </w:r>
     </w:p>
@@ -864,17 +1025,50 @@
           <w:sz w:val="19"/>
           <w:szCs w:val="19"/>
         </w:rPr>
-        <w:t xml:space="preserve"> T</w:t>
-      </w:r>
-      <w:r>
-        <w:rPr>
-          <w:rFonts w:ascii="Arial" w:hAnsi="Arial"/>
-          <w:sz w:val="19"/>
-          <w:szCs w:val="19"/>
-        </w:rPr>
-        <w:t xml:space="preserve">esting automation for the regression tests of HP's intranet search frontend, resulting in a reduction from 1 week of manual tests into a few hours with automated tests. </w:t>
-      </w:r>
-      <w:bookmarkStart w:id="0" w:name="_GoBack"/>
+        <w:t xml:space="preserve"> </w:t>
+      </w:r>
+      <w:r>
+        <w:rPr>
+          <w:rFonts w:ascii="Arial" w:hAnsi="Arial"/>
+          <w:sz w:val="19"/>
+          <w:szCs w:val="19"/>
+        </w:rPr>
+        <w:t>Regression testing automation for HP's intranet search frontend</w:t>
+      </w:r>
+      <w:proofErr w:type="gramStart"/>
+      <w:r>
+        <w:rPr>
+          <w:rFonts w:ascii="Arial" w:hAnsi="Arial"/>
+          <w:sz w:val="19"/>
+          <w:szCs w:val="19"/>
+        </w:rPr>
+        <w:t>;</w:t>
+      </w:r>
+      <w:proofErr w:type="gramEnd"/>
+      <w:r>
+        <w:rPr>
+          <w:rFonts w:ascii="Arial" w:hAnsi="Arial"/>
+          <w:sz w:val="19"/>
+          <w:szCs w:val="19"/>
+        </w:rPr>
+        <w:t xml:space="preserve"> reduction fro</w:t>
+      </w:r>
+      <w:r>
+        <w:rPr>
+          <w:rFonts w:ascii="Arial" w:hAnsi="Arial"/>
+          <w:sz w:val="19"/>
+          <w:szCs w:val="19"/>
+        </w:rPr>
+        <w:t>m 1 week of manual tests to three (3)</w:t>
+      </w:r>
+      <w:r>
+        <w:rPr>
+          <w:rFonts w:ascii="Arial" w:hAnsi="Arial"/>
+          <w:sz w:val="19"/>
+          <w:szCs w:val="19"/>
+        </w:rPr>
+        <w:t xml:space="preserve"> hours with automated tests. </w:t>
+      </w:r>
       <w:r>
         <w:rPr>
           <w:rFonts w:ascii="Arial" w:hAnsi="Arial"/>
@@ -890,16 +1084,7 @@
           <w:sz w:val="19"/>
           <w:szCs w:val="19"/>
         </w:rPr>
-        <w:t xml:space="preserve"> </w:t>
-      </w:r>
-      <w:bookmarkEnd w:id="0"/>
-      <w:r>
-        <w:rPr>
-          <w:rFonts w:ascii="Arial" w:hAnsi="Arial"/>
-          <w:sz w:val="19"/>
-          <w:szCs w:val="19"/>
-        </w:rPr>
-        <w:t>Q</w:t>
+        <w:t xml:space="preserve"> Q</w:t>
       </w:r>
       <w:r>
         <w:rPr>
@@ -1055,7 +1240,39 @@
           <w:sz w:val="19"/>
           <w:szCs w:val="19"/>
         </w:rPr>
-        <w:t xml:space="preserve">ebuilding, administration, redeployment, maintenance and ultimately migration of the SharePoint Connector 2007 to SharePoint Connector 2010. </w:t>
+        <w:t>ebu</w:t>
+      </w:r>
+      <w:r>
+        <w:rPr>
+          <w:rFonts w:ascii="Arial" w:hAnsi="Arial"/>
+          <w:sz w:val="19"/>
+          <w:szCs w:val="19"/>
+        </w:rPr>
+        <w:t xml:space="preserve">ild, </w:t>
+      </w:r>
+      <w:r>
+        <w:rPr>
+          <w:rFonts w:ascii="Arial" w:hAnsi="Arial"/>
+          <w:sz w:val="19"/>
+          <w:szCs w:val="19"/>
+        </w:rPr>
+        <w:t xml:space="preserve">deployment, and </w:t>
+      </w:r>
+      <w:r>
+        <w:rPr>
+          <w:rFonts w:ascii="Arial" w:hAnsi="Arial"/>
+          <w:sz w:val="19"/>
+          <w:szCs w:val="19"/>
+        </w:rPr>
+        <w:t>migration from</w:t>
+      </w:r>
+      <w:r>
+        <w:rPr>
+          <w:rFonts w:ascii="Arial" w:hAnsi="Arial"/>
+          <w:sz w:val="19"/>
+          <w:szCs w:val="19"/>
+        </w:rPr>
+        <w:t xml:space="preserve"> SharePoint Connector 2007 to SharePoint Connector 2010. </w:t>
       </w:r>
       <w:r>
         <w:rPr>
@@ -2319,7 +2536,15 @@
           <w:sz w:val="19"/>
           <w:szCs w:val="19"/>
         </w:rPr>
-        <w:t>Fluent (TOEFL 2010: 657/670)</w:t>
+        <w:t>Fluent (IELTS band: 8.5; 22/Nov/2014</w:t>
+      </w:r>
+      <w:r>
+        <w:rPr>
+          <w:rFonts w:ascii="Arial" w:hAnsi="Arial"/>
+          <w:sz w:val="19"/>
+          <w:szCs w:val="19"/>
+        </w:rPr>
+        <w:t>)</w:t>
       </w:r>
     </w:p>
     <w:p>
@@ -2518,7 +2743,6 @@
           <w:szCs w:val="19"/>
         </w:rPr>
       </w:pPr>
-      <w:proofErr w:type="gramStart"/>
       <w:r>
         <w:rPr>
           <w:rFonts w:ascii="Arial" w:hAnsi="Arial"/>
@@ -2526,7 +2750,15 @@
           <w:szCs w:val="19"/>
         </w:rPr>
         <w:lastRenderedPageBreak/>
-        <w:t xml:space="preserve">Design and development of a text recognition application using a combination of </w:t>
+        <w:t xml:space="preserve">Design and development of license plate </w:t>
+      </w:r>
+      <w:r>
+        <w:rPr>
+          <w:rFonts w:ascii="Arial" w:hAnsi="Arial"/>
+          <w:sz w:val="19"/>
+          <w:szCs w:val="19"/>
+        </w:rPr>
+        <w:t xml:space="preserve">recognition application using a combination of </w:t>
       </w:r>
       <w:proofErr w:type="spellStart"/>
       <w:r>
@@ -2562,16 +2794,7 @@
           <w:sz w:val="19"/>
           <w:szCs w:val="19"/>
         </w:rPr>
-        <w:t xml:space="preserve"> neural networks concepts.</w:t>
-      </w:r>
-      <w:proofErr w:type="gramEnd"/>
-      <w:r>
-        <w:rPr>
-          <w:rFonts w:ascii="Arial" w:hAnsi="Arial"/>
-          <w:sz w:val="19"/>
-          <w:szCs w:val="19"/>
-        </w:rPr>
-        <w:t xml:space="preserve"> Technologies used: </w:t>
+        <w:t xml:space="preserve"> neural networks concepts. Technologies used: </w:t>
       </w:r>
       <w:r>
         <w:rPr>
@@ -2716,7 +2939,23 @@
           <w:szCs w:val="19"/>
         </w:rPr>
         <w:lastRenderedPageBreak/>
-        <w:t>Design, deployment, configuration and administration of several networks.</w:t>
+        <w:t>Design</w:t>
+      </w:r>
+      <w:r>
+        <w:rPr>
+          <w:rFonts w:ascii="Arial" w:hAnsi="Arial"/>
+          <w:sz w:val="19"/>
+          <w:szCs w:val="19"/>
+        </w:rPr>
+        <w:t xml:space="preserve">, configuration and deployment </w:t>
+      </w:r>
+      <w:r>
+        <w:rPr>
+          <w:rFonts w:ascii="Arial" w:hAnsi="Arial"/>
+          <w:sz w:val="19"/>
+          <w:szCs w:val="19"/>
+        </w:rPr>
+        <w:t>of several networks.</w:t>
       </w:r>
       <w:proofErr w:type="gramEnd"/>
       <w:r>
@@ -3809,7 +4048,7 @@
 </file>
 
 <file path=customXml/itemProps1.xml><?xml version="1.0" encoding="utf-8"?>
-<ds:datastoreItem xmlns:ds="http://schemas.openxmlformats.org/officeDocument/2006/customXml" ds:itemID="{1A179E0C-C3B8-B442-9965-2B4A2860C8AC}">
+<ds:datastoreItem xmlns:ds="http://schemas.openxmlformats.org/officeDocument/2006/customXml" ds:itemID="{B0B093FC-4229-B440-9614-A3296751576A}">
   <ds:schemaRefs>
     <ds:schemaRef ds:uri="http://schemas.openxmlformats.org/officeDocument/2006/bibliography"/>
   </ds:schemaRefs>

</xml_diff>

<commit_message>
Added Messoft + minor changes; did last commit without saving all changes
</commit_message>
<xml_diff>
--- a/CV Abraham de Jesús ESCALANTE AVALOS.docx
+++ b/CV Abraham de Jesús ESCALANTE AVALOS.docx
@@ -648,8 +648,6 @@
         </w:rPr>
         <w:br w:type="column"/>
       </w:r>
-      <w:bookmarkStart w:id="0" w:name="_GoBack"/>
-      <w:bookmarkEnd w:id="0"/>
       <w:r>
         <w:rPr>
           <w:rFonts w:ascii="Arial" w:hAnsi="Arial"/>
@@ -1067,7 +1065,25 @@
           <w:sz w:val="19"/>
           <w:szCs w:val="19"/>
         </w:rPr>
-        <w:t xml:space="preserve"> hours with automated tests. </w:t>
+        <w:t xml:space="preserve"> hours with </w:t>
+      </w:r>
+      <w:r>
+        <w:rPr>
+          <w:rFonts w:ascii="Arial" w:hAnsi="Arial"/>
+          <w:sz w:val="19"/>
+          <w:szCs w:val="19"/>
+        </w:rPr>
+        <w:t>9:1 automated to manual test ratio</w:t>
+      </w:r>
+      <w:bookmarkStart w:id="0" w:name="_GoBack"/>
+      <w:bookmarkEnd w:id="0"/>
+      <w:r>
+        <w:rPr>
+          <w:rFonts w:ascii="Arial" w:hAnsi="Arial"/>
+          <w:sz w:val="19"/>
+          <w:szCs w:val="19"/>
+        </w:rPr>
+        <w:t xml:space="preserve">. </w:t>
       </w:r>
       <w:r>
         <w:rPr>
@@ -2794,7 +2810,24 @@
           <w:sz w:val="19"/>
           <w:szCs w:val="19"/>
         </w:rPr>
-        <w:t xml:space="preserve"> neural networks concepts. Technologies used: </w:t>
+        <w:t xml:space="preserve"> neural networks concepts. </w:t>
+      </w:r>
+      <w:r>
+        <w:rPr>
+          <w:rFonts w:ascii="Arial" w:hAnsi="Arial"/>
+          <w:b/>
+          <w:sz w:val="19"/>
+          <w:szCs w:val="19"/>
+        </w:rPr>
+        <w:t>Technologies used:</w:t>
+      </w:r>
+      <w:r>
+        <w:rPr>
+          <w:rFonts w:ascii="Arial" w:hAnsi="Arial"/>
+          <w:sz w:val="19"/>
+          <w:szCs w:val="19"/>
+        </w:rPr>
+        <w:t xml:space="preserve"> </w:t>
       </w:r>
       <w:r>
         <w:rPr>
@@ -2964,7 +2997,24 @@
           <w:sz w:val="19"/>
           <w:szCs w:val="19"/>
         </w:rPr>
-        <w:t xml:space="preserve"> Technologies used: Linux, DHCP, Access Lists, EIGRP, OSPF, RIPv2, </w:t>
+        <w:t xml:space="preserve"> </w:t>
+      </w:r>
+      <w:r>
+        <w:rPr>
+          <w:rFonts w:ascii="Arial" w:hAnsi="Arial"/>
+          <w:b/>
+          <w:sz w:val="19"/>
+          <w:szCs w:val="19"/>
+        </w:rPr>
+        <w:t>Technologies used:</w:t>
+      </w:r>
+      <w:r>
+        <w:rPr>
+          <w:rFonts w:ascii="Arial" w:hAnsi="Arial"/>
+          <w:sz w:val="19"/>
+          <w:szCs w:val="19"/>
+        </w:rPr>
+        <w:t xml:space="preserve"> Linux, DHCP, Access Lists, EIGRP, OSPF, RIPv2, </w:t>
       </w:r>
       <w:r>
         <w:rPr>
@@ -4048,7 +4098,7 @@
 </file>
 
 <file path=customXml/itemProps1.xml><?xml version="1.0" encoding="utf-8"?>
-<ds:datastoreItem xmlns:ds="http://schemas.openxmlformats.org/officeDocument/2006/customXml" ds:itemID="{B0B093FC-4229-B440-9614-A3296751576A}">
+<ds:datastoreItem xmlns:ds="http://schemas.openxmlformats.org/officeDocument/2006/customXml" ds:itemID="{644CD354-9FE2-0F41-9830-5482E246C067}">
   <ds:schemaRefs>
     <ds:schemaRef ds:uri="http://schemas.openxmlformats.org/officeDocument/2006/bibliography"/>
   </ds:schemaRefs>

</xml_diff>